<commit_message>
Class one fully added
</commit_message>
<xml_diff>
--- a/linux-fundamentals/class-1.docx
+++ b/linux-fundamentals/class-1.docx
@@ -94,15 +94,15 @@
     </w:p>
     <w:p>
       <w:pPr>
-        <w:rPr>
-          <w:lang w:val="en-US"/>
-        </w:rPr>
-      </w:pPr>
-      <w:r>
-        <w:rPr>
-          <w:lang w:val="en-US"/>
-        </w:rPr>
-        <w:tab/>
+        <w:ind w:firstLine="720"/>
+        <w:rPr>
+          <w:lang w:val="en-US"/>
+        </w:rPr>
+      </w:pPr>
+      <w:r>
+        <w:rPr>
+          <w:lang w:val="en-US"/>
+        </w:rPr>
         <w:t xml:space="preserve">$ </w:t>
       </w:r>
       <w:proofErr w:type="spellStart"/>
@@ -225,6 +225,60 @@
         <w:rPr>
           <w:lang w:val="en-US"/>
         </w:rPr>
+        <w:tab/>
+        <w:t xml:space="preserve">$ </w:t>
+      </w:r>
+      <w:proofErr w:type="spellStart"/>
+      <w:r>
+        <w:rPr>
+          <w:rFonts w:cs="Segoe UI"/>
+          <w:color w:val="0F0F0F"/>
+        </w:rPr>
+        <w:t>sudo</w:t>
+      </w:r>
+      <w:proofErr w:type="spellEnd"/>
+      <w:r>
+        <w:rPr>
+          <w:rFonts w:cs="Segoe UI"/>
+          <w:color w:val="0F0F0F"/>
+        </w:rPr>
+        <w:t xml:space="preserve"> </w:t>
+      </w:r>
+      <w:proofErr w:type="spellStart"/>
+      <w:r>
+        <w:rPr>
+          <w:rFonts w:cs="Segoe UI"/>
+          <w:color w:val="0F0F0F"/>
+        </w:rPr>
+        <w:t>usermod</w:t>
+      </w:r>
+      <w:proofErr w:type="spellEnd"/>
+      <w:r>
+        <w:rPr>
+          <w:rFonts w:cs="Segoe UI"/>
+          <w:color w:val="0F0F0F"/>
+        </w:rPr>
+        <w:t xml:space="preserve"> -a -G developer </w:t>
+      </w:r>
+      <w:r>
+        <w:rPr>
+          <w:rFonts w:cs="Segoe UI"/>
+          <w:color w:val="0F0F0F"/>
+          <w:lang w:val="en-US"/>
+        </w:rPr>
+        <w:t>Nabil</w:t>
+      </w:r>
+    </w:p>
+    <w:p>
+      <w:pPr>
+        <w:rPr>
+          <w:lang w:val="en-US"/>
+        </w:rPr>
+      </w:pPr>
+      <w:r>
+        <w:rPr>
+          <w:lang w:val="en-US"/>
+        </w:rPr>
         <w:t>5. Make a directory</w:t>
       </w:r>
     </w:p>
@@ -504,6 +558,902 @@
         </w:rPr>
         <w:t xml:space="preserve"> rm -r pic</w:t>
       </w:r>
+    </w:p>
+    <w:p>
+      <w:pPr>
+        <w:rPr>
+          <w:lang w:val="en-US"/>
+        </w:rPr>
+      </w:pPr>
+      <w:r>
+        <w:rPr>
+          <w:lang w:val="en-US"/>
+        </w:rPr>
+        <w:t xml:space="preserve">9. Copy or move a file </w:t>
+      </w:r>
+    </w:p>
+    <w:p>
+      <w:pPr>
+        <w:rPr>
+          <w:lang w:val="en-US"/>
+        </w:rPr>
+      </w:pPr>
+      <w:r>
+        <w:rPr>
+          <w:lang w:val="en-US"/>
+        </w:rPr>
+        <w:tab/>
+        <w:t xml:space="preserve">$ cp </w:t>
+      </w:r>
+      <w:proofErr w:type="spellStart"/>
+      <w:r>
+        <w:rPr>
+          <w:lang w:val="en-US"/>
+        </w:rPr>
+        <w:t>source_file</w:t>
+      </w:r>
+      <w:proofErr w:type="spellEnd"/>
+      <w:r>
+        <w:rPr>
+          <w:lang w:val="en-US"/>
+        </w:rPr>
+        <w:t xml:space="preserve"> destination</w:t>
+      </w:r>
+    </w:p>
+    <w:p>
+      <w:pPr>
+        <w:rPr>
+          <w:lang w:val="en-US"/>
+        </w:rPr>
+      </w:pPr>
+      <w:r>
+        <w:rPr>
+          <w:lang w:val="en-US"/>
+        </w:rPr>
+        <w:tab/>
+        <w:t xml:space="preserve">$ mv </w:t>
+      </w:r>
+      <w:proofErr w:type="spellStart"/>
+      <w:r>
+        <w:rPr>
+          <w:lang w:val="en-US"/>
+        </w:rPr>
+        <w:t>source_file</w:t>
+      </w:r>
+      <w:proofErr w:type="spellEnd"/>
+      <w:r>
+        <w:rPr>
+          <w:lang w:val="en-US"/>
+        </w:rPr>
+        <w:t xml:space="preserve"> destination</w:t>
+      </w:r>
+    </w:p>
+    <w:p>
+      <w:pPr>
+        <w:rPr>
+          <w:lang w:val="en-US"/>
+        </w:rPr>
+      </w:pPr>
+      <w:r>
+        <w:rPr>
+          <w:lang w:val="en-US"/>
+        </w:rPr>
+        <w:t xml:space="preserve">10. </w:t>
+      </w:r>
+      <w:proofErr w:type="spellStart"/>
+      <w:r>
+        <w:rPr>
+          <w:lang w:val="en-US"/>
+        </w:rPr>
+        <w:t>Renmae</w:t>
+      </w:r>
+      <w:proofErr w:type="spellEnd"/>
+      <w:r>
+        <w:rPr>
+          <w:lang w:val="en-US"/>
+        </w:rPr>
+        <w:t xml:space="preserve"> a file</w:t>
+      </w:r>
+    </w:p>
+    <w:p>
+      <w:pPr>
+        <w:rPr>
+          <w:lang w:val="en-US"/>
+        </w:rPr>
+      </w:pPr>
+      <w:r>
+        <w:rPr>
+          <w:lang w:val="en-US"/>
+        </w:rPr>
+        <w:tab/>
+        <w:t xml:space="preserve">$ mv </w:t>
+      </w:r>
+      <w:proofErr w:type="spellStart"/>
+      <w:r>
+        <w:rPr>
+          <w:lang w:val="en-US"/>
+        </w:rPr>
+        <w:t>old_file_name</w:t>
+      </w:r>
+      <w:proofErr w:type="spellEnd"/>
+      <w:r>
+        <w:rPr>
+          <w:lang w:val="en-US"/>
+        </w:rPr>
+        <w:t xml:space="preserve"> </w:t>
+      </w:r>
+      <w:proofErr w:type="spellStart"/>
+      <w:r>
+        <w:rPr>
+          <w:lang w:val="en-US"/>
+        </w:rPr>
+        <w:t>new_file_name</w:t>
+      </w:r>
+      <w:proofErr w:type="spellEnd"/>
+    </w:p>
+    <w:p>
+      <w:pPr>
+        <w:rPr>
+          <w:lang w:val="en-US"/>
+        </w:rPr>
+      </w:pPr>
+      <w:r>
+        <w:rPr>
+          <w:lang w:val="en-US"/>
+        </w:rPr>
+        <w:t>11. Know in which directory you are currently in</w:t>
+      </w:r>
+    </w:p>
+    <w:p>
+      <w:pPr>
+        <w:rPr>
+          <w:lang w:val="en-US"/>
+        </w:rPr>
+      </w:pPr>
+      <w:r>
+        <w:rPr>
+          <w:lang w:val="en-US"/>
+        </w:rPr>
+        <w:tab/>
+        <w:t>$</w:t>
+      </w:r>
+      <w:r>
+        <w:rPr>
+          <w:lang w:val="en-US"/>
+        </w:rPr>
+        <w:t xml:space="preserve"> </w:t>
+      </w:r>
+      <w:proofErr w:type="spellStart"/>
+      <w:r>
+        <w:rPr>
+          <w:lang w:val="en-US"/>
+        </w:rPr>
+        <w:t>pwd</w:t>
+      </w:r>
+      <w:proofErr w:type="spellEnd"/>
+    </w:p>
+    <w:p>
+      <w:pPr>
+        <w:rPr>
+          <w:lang w:val="en-US"/>
+        </w:rPr>
+      </w:pPr>
+      <w:r>
+        <w:rPr>
+          <w:lang w:val="en-US"/>
+        </w:rPr>
+        <w:t xml:space="preserve">12. To go to root </w:t>
+      </w:r>
+    </w:p>
+    <w:p>
+      <w:pPr>
+        <w:rPr>
+          <w:lang w:val="en-US"/>
+        </w:rPr>
+      </w:pPr>
+      <w:r>
+        <w:rPr>
+          <w:lang w:val="en-US"/>
+        </w:rPr>
+        <w:lastRenderedPageBreak/>
+        <w:tab/>
+        <w:t xml:space="preserve">$ cd/ </w:t>
+      </w:r>
+      <w:r>
+        <w:rPr>
+          <w:lang w:val="en-US"/>
+        </w:rPr>
+        <w:t xml:space="preserve"> </w:t>
+      </w:r>
+    </w:p>
+    <w:p>
+      <w:pPr>
+        <w:rPr>
+          <w:lang w:val="en-US"/>
+        </w:rPr>
+      </w:pPr>
+      <w:r>
+        <w:rPr>
+          <w:lang w:val="en-US"/>
+        </w:rPr>
+        <w:tab/>
+        <w:t>And to return to home</w:t>
+      </w:r>
+    </w:p>
+    <w:p>
+      <w:pPr>
+        <w:rPr>
+          <w:lang w:val="en-US"/>
+        </w:rPr>
+      </w:pPr>
+      <w:r>
+        <w:rPr>
+          <w:lang w:val="en-US"/>
+        </w:rPr>
+        <w:tab/>
+        <w:t>$ cd /home/</w:t>
+      </w:r>
+      <w:proofErr w:type="spellStart"/>
+      <w:r>
+        <w:rPr>
+          <w:lang w:val="en-US"/>
+        </w:rPr>
+        <w:t>nabil</w:t>
+      </w:r>
+      <w:proofErr w:type="spellEnd"/>
+    </w:p>
+    <w:p>
+      <w:pPr>
+        <w:rPr>
+          <w:lang w:val="en-US"/>
+        </w:rPr>
+      </w:pPr>
+      <w:r>
+        <w:rPr>
+          <w:lang w:val="en-US"/>
+        </w:rPr>
+        <w:t>13. To see the list with details</w:t>
+      </w:r>
+    </w:p>
+    <w:p>
+      <w:pPr>
+        <w:rPr>
+          <w:lang w:val="en-US"/>
+        </w:rPr>
+      </w:pPr>
+      <w:r>
+        <w:rPr>
+          <w:lang w:val="en-US"/>
+        </w:rPr>
+        <w:tab/>
+        <w:t>$ ls -</w:t>
+      </w:r>
+      <w:proofErr w:type="spellStart"/>
+      <w:r>
+        <w:rPr>
+          <w:lang w:val="en-US"/>
+        </w:rPr>
+        <w:t>ll</w:t>
+      </w:r>
+      <w:proofErr w:type="spellEnd"/>
+    </w:p>
+    <w:p>
+      <w:pPr>
+        <w:rPr>
+          <w:lang w:val="en-US"/>
+        </w:rPr>
+      </w:pPr>
+      <w:r>
+        <w:rPr>
+          <w:lang w:val="en-US"/>
+        </w:rPr>
+        <w:t xml:space="preserve">14. To read a file </w:t>
+      </w:r>
+      <w:proofErr w:type="spellStart"/>
+      <w:r>
+        <w:rPr>
+          <w:lang w:val="en-US"/>
+        </w:rPr>
+        <w:t>file</w:t>
+      </w:r>
+      <w:proofErr w:type="spellEnd"/>
+      <w:r>
+        <w:rPr>
+          <w:lang w:val="en-US"/>
+        </w:rPr>
+        <w:t xml:space="preserve"> or content</w:t>
+      </w:r>
+    </w:p>
+    <w:p>
+      <w:pPr>
+        <w:rPr>
+          <w:lang w:val="en-US"/>
+        </w:rPr>
+      </w:pPr>
+      <w:r>
+        <w:rPr>
+          <w:lang w:val="en-US"/>
+        </w:rPr>
+        <w:tab/>
+        <w:t>$ cat /</w:t>
+      </w:r>
+      <w:proofErr w:type="spellStart"/>
+      <w:r>
+        <w:rPr>
+          <w:lang w:val="en-US"/>
+        </w:rPr>
+        <w:t>etc</w:t>
+      </w:r>
+      <w:proofErr w:type="spellEnd"/>
+      <w:r>
+        <w:rPr>
+          <w:lang w:val="en-US"/>
+        </w:rPr>
+        <w:t>/passwd</w:t>
+      </w:r>
+    </w:p>
+    <w:p>
+      <w:pPr>
+        <w:rPr>
+          <w:lang w:val="en-US"/>
+        </w:rPr>
+      </w:pPr>
+      <w:r>
+        <w:rPr>
+          <w:lang w:val="en-US"/>
+        </w:rPr>
+        <w:tab/>
+        <w:t>$ cat /</w:t>
+      </w:r>
+      <w:proofErr w:type="spellStart"/>
+      <w:r>
+        <w:rPr>
+          <w:lang w:val="en-US"/>
+        </w:rPr>
+        <w:t>etc</w:t>
+      </w:r>
+      <w:proofErr w:type="spellEnd"/>
+      <w:r>
+        <w:rPr>
+          <w:lang w:val="en-US"/>
+        </w:rPr>
+        <w:t>/passwd | grep -</w:t>
+      </w:r>
+      <w:proofErr w:type="spellStart"/>
+      <w:r>
+        <w:rPr>
+          <w:lang w:val="en-US"/>
+        </w:rPr>
+        <w:t>i</w:t>
+      </w:r>
+      <w:proofErr w:type="spellEnd"/>
+      <w:r>
+        <w:rPr>
+          <w:lang w:val="en-US"/>
+        </w:rPr>
+        <w:t xml:space="preserve"> “username”</w:t>
+      </w:r>
+    </w:p>
+    <w:p>
+      <w:pPr>
+        <w:rPr>
+          <w:lang w:val="en-US"/>
+        </w:rPr>
+      </w:pPr>
+      <w:r>
+        <w:rPr>
+          <w:lang w:val="en-US"/>
+        </w:rPr>
+        <w:t>15. To delete a user</w:t>
+      </w:r>
+    </w:p>
+    <w:p>
+      <w:pPr>
+        <w:rPr>
+          <w:lang w:val="en-US"/>
+        </w:rPr>
+      </w:pPr>
+      <w:r>
+        <w:rPr>
+          <w:lang w:val="en-US"/>
+        </w:rPr>
+        <w:tab/>
+        <w:t xml:space="preserve">$ </w:t>
+      </w:r>
+      <w:proofErr w:type="spellStart"/>
+      <w:r>
+        <w:rPr>
+          <w:lang w:val="en-US"/>
+        </w:rPr>
+        <w:t>sudo</w:t>
+      </w:r>
+      <w:proofErr w:type="spellEnd"/>
+      <w:r>
+        <w:rPr>
+          <w:lang w:val="en-US"/>
+        </w:rPr>
+        <w:t xml:space="preserve"> </w:t>
+      </w:r>
+      <w:proofErr w:type="spellStart"/>
+      <w:r>
+        <w:rPr>
+          <w:lang w:val="en-US"/>
+        </w:rPr>
+        <w:t>userdel</w:t>
+      </w:r>
+      <w:proofErr w:type="spellEnd"/>
+      <w:r>
+        <w:rPr>
+          <w:lang w:val="en-US"/>
+        </w:rPr>
+        <w:t xml:space="preserve"> “username”</w:t>
+      </w:r>
+    </w:p>
+    <w:p>
+      <w:pPr>
+        <w:rPr>
+          <w:lang w:val="en-US"/>
+        </w:rPr>
+      </w:pPr>
+      <w:r>
+        <w:rPr>
+          <w:lang w:val="en-US"/>
+        </w:rPr>
+        <w:t>16. To switch user</w:t>
+      </w:r>
+    </w:p>
+    <w:p>
+      <w:pPr>
+        <w:rPr>
+          <w:lang w:val="en-US"/>
+        </w:rPr>
+      </w:pPr>
+      <w:r>
+        <w:rPr>
+          <w:lang w:val="en-US"/>
+        </w:rPr>
+        <w:tab/>
+        <w:t xml:space="preserve">$ </w:t>
+      </w:r>
+      <w:proofErr w:type="spellStart"/>
+      <w:r>
+        <w:rPr>
+          <w:lang w:val="en-US"/>
+        </w:rPr>
+        <w:t>su</w:t>
+      </w:r>
+      <w:proofErr w:type="spellEnd"/>
+      <w:r>
+        <w:rPr>
+          <w:lang w:val="en-US"/>
+        </w:rPr>
+        <w:t xml:space="preserve"> “user”</w:t>
+      </w:r>
+    </w:p>
+    <w:p>
+      <w:pPr>
+        <w:rPr>
+          <w:lang w:val="en-US"/>
+        </w:rPr>
+      </w:pPr>
+      <w:r>
+        <w:rPr>
+          <w:lang w:val="en-US"/>
+        </w:rPr>
+        <w:t>17.  To update the package</w:t>
+      </w:r>
+    </w:p>
+    <w:p>
+      <w:pPr>
+        <w:rPr>
+          <w:lang w:val="en-US"/>
+        </w:rPr>
+      </w:pPr>
+      <w:r>
+        <w:rPr>
+          <w:lang w:val="en-US"/>
+        </w:rPr>
+        <w:tab/>
+        <w:t xml:space="preserve">$ </w:t>
+      </w:r>
+      <w:proofErr w:type="spellStart"/>
+      <w:r>
+        <w:rPr>
+          <w:lang w:val="en-US"/>
+        </w:rPr>
+        <w:t>sudo</w:t>
+      </w:r>
+      <w:proofErr w:type="spellEnd"/>
+      <w:r>
+        <w:rPr>
+          <w:lang w:val="en-US"/>
+        </w:rPr>
+        <w:t xml:space="preserve"> apt-get </w:t>
+      </w:r>
+      <w:proofErr w:type="gramStart"/>
+      <w:r>
+        <w:rPr>
+          <w:lang w:val="en-US"/>
+        </w:rPr>
+        <w:t>update</w:t>
+      </w:r>
+      <w:proofErr w:type="gramEnd"/>
+    </w:p>
+    <w:p>
+      <w:pPr>
+        <w:rPr>
+          <w:lang w:val="en-US"/>
+        </w:rPr>
+      </w:pPr>
+      <w:r>
+        <w:rPr>
+          <w:lang w:val="en-US"/>
+        </w:rPr>
+        <w:t>18. to install vim</w:t>
+      </w:r>
+    </w:p>
+    <w:p>
+      <w:pPr>
+        <w:rPr>
+          <w:lang w:val="en-US"/>
+        </w:rPr>
+      </w:pPr>
+      <w:r>
+        <w:rPr>
+          <w:lang w:val="en-US"/>
+        </w:rPr>
+        <w:tab/>
+        <w:t xml:space="preserve">$ </w:t>
+      </w:r>
+      <w:proofErr w:type="spellStart"/>
+      <w:r>
+        <w:rPr>
+          <w:lang w:val="en-US"/>
+        </w:rPr>
+        <w:t>sudo</w:t>
+      </w:r>
+      <w:proofErr w:type="spellEnd"/>
+      <w:r>
+        <w:rPr>
+          <w:lang w:val="en-US"/>
+        </w:rPr>
+        <w:t xml:space="preserve"> apt install vim</w:t>
+      </w:r>
+    </w:p>
+    <w:p>
+      <w:pPr>
+        <w:rPr>
+          <w:lang w:val="en-US"/>
+        </w:rPr>
+      </w:pPr>
+      <w:r>
+        <w:rPr>
+          <w:lang w:val="en-US"/>
+        </w:rPr>
+        <w:tab/>
+        <w:t xml:space="preserve">$ </w:t>
+      </w:r>
+      <w:r>
+        <w:rPr>
+          <w:lang w:val="en-US"/>
+        </w:rPr>
+        <w:t xml:space="preserve">$ </w:t>
+      </w:r>
+      <w:proofErr w:type="spellStart"/>
+      <w:r>
+        <w:rPr>
+          <w:lang w:val="en-US"/>
+        </w:rPr>
+        <w:t>sudo</w:t>
+      </w:r>
+      <w:proofErr w:type="spellEnd"/>
+      <w:r>
+        <w:rPr>
+          <w:lang w:val="en-US"/>
+        </w:rPr>
+        <w:t xml:space="preserve"> apt install vim</w:t>
+      </w:r>
+      <w:r>
+        <w:rPr>
+          <w:lang w:val="en-US"/>
+        </w:rPr>
+        <w:t xml:space="preserve"> -y</w:t>
+      </w:r>
+    </w:p>
+    <w:p>
+      <w:pPr>
+        <w:ind w:left="720"/>
+        <w:rPr>
+          <w:lang w:val="en-US"/>
+        </w:rPr>
+      </w:pPr>
+      <w:r>
+        <w:rPr>
+          <w:lang w:val="en-US"/>
+        </w:rPr>
+        <w:t xml:space="preserve">Vi has two modes. One is command </w:t>
+      </w:r>
+      <w:proofErr w:type="gramStart"/>
+      <w:r>
+        <w:rPr>
+          <w:lang w:val="en-US"/>
+        </w:rPr>
+        <w:t>mode</w:t>
+      </w:r>
+      <w:proofErr w:type="gramEnd"/>
+      <w:r>
+        <w:rPr>
+          <w:lang w:val="en-US"/>
+        </w:rPr>
+        <w:t xml:space="preserve"> and the other is insert mode.</w:t>
+      </w:r>
+    </w:p>
+    <w:p>
+      <w:pPr>
+        <w:ind w:left="720"/>
+        <w:rPr>
+          <w:lang w:val="en-US"/>
+        </w:rPr>
+      </w:pPr>
+      <w:r>
+        <w:rPr>
+          <w:lang w:val="en-US"/>
+        </w:rPr>
+        <w:t xml:space="preserve">To switch insert </w:t>
+      </w:r>
+      <w:proofErr w:type="gramStart"/>
+      <w:r>
+        <w:rPr>
+          <w:lang w:val="en-US"/>
+        </w:rPr>
+        <w:t>mode ,</w:t>
+      </w:r>
+      <w:proofErr w:type="gramEnd"/>
+      <w:r>
+        <w:rPr>
+          <w:lang w:val="en-US"/>
+        </w:rPr>
+        <w:t xml:space="preserve"> type “I”</w:t>
+      </w:r>
+    </w:p>
+    <w:p>
+      <w:pPr>
+        <w:ind w:left="720"/>
+        <w:rPr>
+          <w:lang w:val="en-US"/>
+        </w:rPr>
+      </w:pPr>
+      <w:r>
+        <w:rPr>
+          <w:lang w:val="en-US"/>
+        </w:rPr>
+        <w:t>To get out from the insert mode type “Esc”</w:t>
+      </w:r>
+    </w:p>
+    <w:p>
+      <w:pPr>
+        <w:ind w:left="720"/>
+        <w:rPr>
+          <w:lang w:val="en-US"/>
+        </w:rPr>
+      </w:pPr>
+      <w:r>
+        <w:rPr>
+          <w:lang w:val="en-US"/>
+        </w:rPr>
+        <w:t xml:space="preserve">To exit </w:t>
+      </w:r>
+      <w:proofErr w:type="gramStart"/>
+      <w:r>
+        <w:rPr>
+          <w:lang w:val="en-US"/>
+        </w:rPr>
+        <w:t>type :q</w:t>
+      </w:r>
+      <w:proofErr w:type="gramEnd"/>
+      <w:r>
+        <w:rPr>
+          <w:lang w:val="en-US"/>
+        </w:rPr>
+        <w:t>!</w:t>
+      </w:r>
+    </w:p>
+    <w:p>
+      <w:pPr>
+        <w:ind w:left="720"/>
+        <w:rPr>
+          <w:lang w:val="en-US"/>
+        </w:rPr>
+      </w:pPr>
+      <w:r>
+        <w:rPr>
+          <w:lang w:val="en-US"/>
+        </w:rPr>
+        <w:t xml:space="preserve">To save </w:t>
+      </w:r>
+      <w:proofErr w:type="gramStart"/>
+      <w:r>
+        <w:rPr>
+          <w:lang w:val="en-US"/>
+        </w:rPr>
+        <w:t>type :</w:t>
+      </w:r>
+      <w:proofErr w:type="spellStart"/>
+      <w:r>
+        <w:rPr>
+          <w:lang w:val="en-US"/>
+        </w:rPr>
+        <w:t>wq</w:t>
+      </w:r>
+      <w:proofErr w:type="spellEnd"/>
+      <w:proofErr w:type="gramEnd"/>
+    </w:p>
+    <w:p>
+      <w:pPr>
+        <w:rPr>
+          <w:rFonts w:cs="Segoe UI"/>
+          <w:color w:val="374151"/>
+        </w:rPr>
+      </w:pPr>
+      <w:r>
+        <w:rPr>
+          <w:lang w:val="en-US"/>
+        </w:rPr>
+        <w:t xml:space="preserve">19. to </w:t>
+      </w:r>
+      <w:r>
+        <w:rPr>
+          <w:rFonts w:cs="Segoe UI"/>
+          <w:color w:val="374151"/>
+        </w:rPr>
+        <w:t>displays how long the system has been running</w:t>
+      </w:r>
+    </w:p>
+    <w:p>
+      <w:pPr>
+        <w:rPr>
+          <w:rFonts w:cs="Segoe UI"/>
+          <w:color w:val="374151"/>
+          <w:lang w:val="en-US"/>
+        </w:rPr>
+      </w:pPr>
+      <w:r>
+        <w:rPr>
+          <w:rFonts w:cs="Segoe UI"/>
+          <w:color w:val="374151"/>
+        </w:rPr>
+        <w:tab/>
+      </w:r>
+      <w:r>
+        <w:rPr>
+          <w:rFonts w:cs="Segoe UI"/>
+          <w:color w:val="374151"/>
+          <w:lang w:val="en-US"/>
+        </w:rPr>
+        <w:t>$ uptime</w:t>
+      </w:r>
+    </w:p>
+    <w:p>
+      <w:pPr>
+        <w:rPr>
+          <w:rFonts w:cs="Segoe UI"/>
+          <w:color w:val="374151"/>
+        </w:rPr>
+      </w:pPr>
+      <w:r>
+        <w:rPr>
+          <w:rFonts w:cs="Segoe UI"/>
+          <w:color w:val="374151"/>
+          <w:lang w:val="en-US"/>
+        </w:rPr>
+        <w:t xml:space="preserve">20. </w:t>
+      </w:r>
+      <w:r>
+        <w:rPr>
+          <w:rFonts w:cs="Segoe UI"/>
+          <w:color w:val="374151"/>
+        </w:rPr>
+        <w:t>to display information about disk space usage</w:t>
+      </w:r>
+    </w:p>
+    <w:p>
+      <w:pPr>
+        <w:rPr>
+          <w:lang w:val="en-US"/>
+        </w:rPr>
+      </w:pPr>
+      <w:r>
+        <w:rPr>
+          <w:rFonts w:cs="Segoe UI"/>
+          <w:color w:val="374151"/>
+        </w:rPr>
+        <w:tab/>
+      </w:r>
+      <w:r>
+        <w:rPr>
+          <w:rFonts w:cs="Segoe UI"/>
+          <w:color w:val="374151"/>
+          <w:lang w:val="en-US"/>
+        </w:rPr>
+        <w:t xml:space="preserve">$ </w:t>
+      </w:r>
+      <w:proofErr w:type="spellStart"/>
+      <w:r>
+        <w:rPr>
+          <w:rFonts w:cs="Segoe UI"/>
+          <w:color w:val="374151"/>
+          <w:lang w:val="en-US"/>
+        </w:rPr>
+        <w:t>df</w:t>
+      </w:r>
+      <w:proofErr w:type="spellEnd"/>
+      <w:r>
+        <w:rPr>
+          <w:rFonts w:cs="Segoe UI"/>
+          <w:color w:val="374151"/>
+          <w:lang w:val="en-US"/>
+        </w:rPr>
+        <w:t xml:space="preserve"> -h</w:t>
+      </w:r>
+    </w:p>
+    <w:p>
+      <w:pPr>
+        <w:rPr>
+          <w:lang w:val="en-US"/>
+        </w:rPr>
+      </w:pPr>
+    </w:p>
+    <w:p>
+      <w:pPr>
+        <w:rPr>
+          <w:rFonts w:cs="Segoe UI"/>
+          <w:color w:val="374151"/>
+        </w:rPr>
+      </w:pPr>
+      <w:r>
+        <w:rPr>
+          <w:lang w:val="en-US"/>
+        </w:rPr>
+        <w:t xml:space="preserve">21. </w:t>
+      </w:r>
+      <w:r>
+        <w:rPr>
+          <w:rFonts w:cs="Segoe UI"/>
+          <w:color w:val="374151"/>
+        </w:rPr>
+        <w:t>for monitoring system resources and identifying processes</w:t>
+      </w:r>
+    </w:p>
+    <w:p>
+      <w:pPr>
+        <w:rPr>
+          <w:rFonts w:cs="Segoe UI"/>
+          <w:color w:val="374151"/>
+          <w:lang w:val="en-US"/>
+        </w:rPr>
+      </w:pPr>
+      <w:r>
+        <w:rPr>
+          <w:rFonts w:cs="Segoe UI"/>
+          <w:color w:val="374151"/>
+        </w:rPr>
+        <w:tab/>
+      </w:r>
+      <w:r>
+        <w:rPr>
+          <w:rFonts w:cs="Segoe UI"/>
+          <w:color w:val="374151"/>
+          <w:lang w:val="en-US"/>
+        </w:rPr>
+        <w:t>$ top</w:t>
+      </w:r>
+    </w:p>
+    <w:p>
+      <w:pPr>
+        <w:rPr>
+          <w:lang w:val="en-US"/>
+        </w:rPr>
+      </w:pPr>
     </w:p>
     <w:sectPr>
       <w:pgSz w:w="11906" w:h="16838"/>
@@ -1430,6 +2380,15 @@
       <w:spacing w:val="5"/>
     </w:rPr>
   </w:style>
+  <w:style w:type="paragraph" w:styleId="NoSpacing">
+    <w:name w:val="No Spacing"/>
+    <w:uiPriority w:val="1"/>
+    <w:qFormat/>
+    <w:rsid w:val="0046398F"/>
+    <w:pPr>
+      <w:spacing w:after="0" w:line="240" w:lineRule="auto"/>
+    </w:pPr>
+  </w:style>
 </w:styles>
 </file>
 

</xml_diff>